<commit_message>
feat: find and set initial Square
</commit_message>
<xml_diff>
--- a/docs/report.docx
+++ b/docs/report.docx
@@ -146,13 +146,23 @@
         <w:bidi/>
         <w:jc w:val="center"/>
         <w:rPr>
+          <w:rFonts w:ascii="Calibri" w:hAnsi="Calibri" w:cs="B Nazanin"/>
+          <w:sz w:val="52"/>
+          <w:szCs w:val="52"/>
+          <w:rtl/>
+          <w:lang w:bidi="fa-IR"/>
+        </w:rPr>
+      </w:pPr>
+      <w:r>
+        <w:rPr>
           <w:rFonts w:ascii="Calibri" w:hAnsi="Calibri" w:cs="B Nazanin" w:hint="cs"/>
           <w:sz w:val="52"/>
           <w:szCs w:val="52"/>
           <w:rtl/>
           <w:lang w:bidi="fa-IR"/>
         </w:rPr>
-      </w:pPr>
+        <w:t xml:space="preserve">گزارش </w:t>
+      </w:r>
       <w:r>
         <w:rPr>
           <w:rFonts w:ascii="Calibri" w:hAnsi="Calibri" w:cs="B Nazanin" w:hint="cs"/>
@@ -161,8 +171,21 @@
           <w:rtl/>
           <w:lang w:bidi="fa-IR"/>
         </w:rPr>
-        <w:t xml:space="preserve">گزارش </w:t>
-      </w:r>
+        <w:t>پروژه‌ی اول مبانی هوش مصنوعی</w:t>
+      </w:r>
+    </w:p>
+    <w:p>
+      <w:pPr>
+        <w:bidi/>
+        <w:jc w:val="center"/>
+        <w:rPr>
+          <w:rFonts w:ascii="Calibri" w:hAnsi="Calibri" w:cs="B Nazanin"/>
+          <w:sz w:val="52"/>
+          <w:szCs w:val="52"/>
+          <w:rtl/>
+          <w:lang w:bidi="fa-IR"/>
+        </w:rPr>
+      </w:pPr>
       <w:r>
         <w:rPr>
           <w:rFonts w:ascii="Calibri" w:hAnsi="Calibri" w:cs="B Nazanin" w:hint="cs"/>
@@ -171,21 +194,8 @@
           <w:rtl/>
           <w:lang w:bidi="fa-IR"/>
         </w:rPr>
-        <w:t>پروژه‌ی اول مبانی هوش مصنوعی</w:t>
-      </w:r>
-    </w:p>
-    <w:p>
-      <w:pPr>
-        <w:bidi/>
-        <w:jc w:val="center"/>
-        <w:rPr>
-          <w:rFonts w:ascii="Calibri" w:hAnsi="Calibri" w:cs="B Nazanin"/>
-          <w:sz w:val="52"/>
-          <w:szCs w:val="52"/>
-          <w:rtl/>
-          <w:lang w:bidi="fa-IR"/>
-        </w:rPr>
-      </w:pPr>
+        <w:t xml:space="preserve">موضوع: </w:t>
+      </w:r>
       <w:r>
         <w:rPr>
           <w:rFonts w:ascii="Calibri" w:hAnsi="Calibri" w:cs="B Nazanin" w:hint="cs"/>
@@ -194,16 +204,6 @@
           <w:rtl/>
           <w:lang w:bidi="fa-IR"/>
         </w:rPr>
-        <w:t xml:space="preserve">موضوع: </w:t>
-      </w:r>
-      <w:r>
-        <w:rPr>
-          <w:rFonts w:ascii="Calibri" w:hAnsi="Calibri" w:cs="B Nazanin" w:hint="cs"/>
-          <w:sz w:val="52"/>
-          <w:szCs w:val="52"/>
-          <w:rtl/>
-          <w:lang w:bidi="fa-IR"/>
-        </w:rPr>
         <w:t>جستجو</w:t>
       </w:r>
     </w:p>
@@ -443,27 +443,765 @@
     </w:p>
     <w:p>
       <w:pPr>
+        <w:pStyle w:val="Heading1"/>
         <w:bidi/>
         <w:rPr>
           <w:rFonts w:asciiTheme="minorHAnsi" w:hAnsiTheme="minorHAnsi"/>
-          <w:lang w:bidi="fa-IR"/>
-        </w:rPr>
-      </w:pPr>
+          <w:rtl/>
+          <w:lang w:bidi="fa-IR"/>
+        </w:rPr>
+      </w:pPr>
+      <w:r>
+        <w:rPr>
+          <w:rFonts w:hint="cs"/>
+          <w:rtl/>
+          <w:lang w:bidi="fa-IR"/>
+        </w:rPr>
+        <w:lastRenderedPageBreak/>
+        <w:t xml:space="preserve">الگوریتم </w:t>
+      </w:r>
+      <w:r>
+        <w:rPr>
+          <w:rFonts w:asciiTheme="minorHAnsi" w:hAnsiTheme="minorHAnsi"/>
+          <w:lang w:bidi="fa-IR"/>
+        </w:rPr>
+        <w:t>A*</w:t>
+      </w:r>
       <w:r>
         <w:rPr>
           <w:rFonts w:asciiTheme="minorHAnsi" w:hAnsiTheme="minorHAnsi" w:hint="cs"/>
           <w:rtl/>
           <w:lang w:bidi="fa-IR"/>
         </w:rPr>
-        <w:lastRenderedPageBreak/>
-        <w:t>گزارش گزارش گزارش :))))</w:t>
-      </w:r>
+        <w:t>:</w:t>
+      </w:r>
+    </w:p>
+    <w:p>
+      <w:pPr>
+        <w:pStyle w:val="Heading2"/>
+        <w:bidi/>
+        <w:rPr>
+          <w:rtl/>
+          <w:lang w:bidi="fa-IR"/>
+        </w:rPr>
+      </w:pPr>
+      <w:r>
+        <w:rPr>
+          <w:rFonts w:hint="cs"/>
+          <w:rtl/>
+          <w:lang w:bidi="fa-IR"/>
+        </w:rPr>
+        <w:t>موجودیت‌ها:</w:t>
+      </w:r>
+    </w:p>
+    <w:p>
+      <w:pPr>
+        <w:pStyle w:val="ListParagraph"/>
+        <w:numPr>
+          <w:ilvl w:val="0"/>
+          <w:numId w:val="2"/>
+        </w:numPr>
+        <w:bidi/>
+        <w:jc w:val="both"/>
+        <w:rPr>
+          <w:lang w:bidi="fa-IR"/>
+        </w:rPr>
+      </w:pPr>
+      <w:r>
+        <w:rPr>
+          <w:rFonts w:hint="cs"/>
+          <w:rtl/>
+          <w:lang w:bidi="fa-IR"/>
+        </w:rPr>
+        <w:t>میز (</w:t>
+      </w:r>
+      <w:r>
+        <w:rPr>
+          <w:rFonts w:asciiTheme="minorHAnsi" w:hAnsiTheme="minorHAnsi"/>
+          <w:lang w:bidi="fa-IR"/>
+        </w:rPr>
+        <w:t>Table</w:t>
+      </w:r>
+      <w:r>
+        <w:rPr>
+          <w:rFonts w:hint="cs"/>
+          <w:rtl/>
+          <w:lang w:bidi="fa-IR"/>
+        </w:rPr>
+        <w:t xml:space="preserve">) </w:t>
+      </w:r>
+      <w:r>
+        <w:rPr>
+          <w:lang w:bidi="fa-IR"/>
+        </w:rPr>
+        <w:sym w:font="Wingdings" w:char="F0DF"/>
+      </w:r>
+      <w:r>
+        <w:rPr>
+          <w:rFonts w:hint="cs"/>
+          <w:rtl/>
+          <w:lang w:bidi="fa-IR"/>
+        </w:rPr>
+        <w:t xml:space="preserve"> </w:t>
+      </w:r>
+      <w:r>
+        <w:rPr>
+          <w:rtl/>
+          <w:lang w:bidi="fa-IR"/>
+        </w:rPr>
+        <w:tab/>
+      </w:r>
+      <w:r>
+        <w:rPr>
+          <w:rFonts w:hint="cs"/>
+          <w:rtl/>
+          <w:lang w:bidi="fa-IR"/>
+        </w:rPr>
+        <w:t>طول یا تعداد ستون‌ها (</w:t>
+      </w:r>
+      <w:r>
+        <w:rPr>
+          <w:rFonts w:asciiTheme="minorHAnsi" w:hAnsiTheme="minorHAnsi"/>
+          <w:lang w:bidi="fa-IR"/>
+        </w:rPr>
+        <w:t>col</w:t>
+      </w:r>
+      <w:r>
+        <w:rPr>
+          <w:rFonts w:hint="cs"/>
+          <w:rtl/>
+          <w:lang w:bidi="fa-IR"/>
+        </w:rPr>
+        <w:t>)</w:t>
+      </w:r>
+    </w:p>
+    <w:p>
+      <w:pPr>
+        <w:pStyle w:val="ListParagraph"/>
+        <w:bidi/>
+        <w:ind w:left="1440" w:firstLine="720"/>
+        <w:jc w:val="both"/>
+        <w:rPr>
+          <w:rtl/>
+          <w:lang w:bidi="fa-IR"/>
+        </w:rPr>
+      </w:pPr>
+      <w:r>
+        <w:rPr>
+          <w:rFonts w:hint="cs"/>
+          <w:rtl/>
+          <w:lang w:bidi="fa-IR"/>
+        </w:rPr>
+        <w:t>عرض یا تعداد سطر‌ها (</w:t>
+      </w:r>
+      <w:r>
+        <w:rPr>
+          <w:rFonts w:asciiTheme="minorHAnsi" w:hAnsiTheme="minorHAnsi"/>
+          <w:lang w:bidi="fa-IR"/>
+        </w:rPr>
+        <w:t>row</w:t>
+      </w:r>
+      <w:r>
+        <w:rPr>
+          <w:rFonts w:hint="cs"/>
+          <w:rtl/>
+          <w:lang w:bidi="fa-IR"/>
+        </w:rPr>
+        <w:t>)</w:t>
+      </w:r>
+    </w:p>
+    <w:p>
+      <w:pPr>
+        <w:pStyle w:val="ListParagraph"/>
+        <w:bidi/>
+        <w:ind w:left="1440" w:firstLine="720"/>
+        <w:jc w:val="both"/>
+        <w:rPr>
+          <w:rFonts w:asciiTheme="minorHAnsi" w:hAnsiTheme="minorHAnsi"/>
+          <w:rtl/>
+          <w:lang w:bidi="fa-IR"/>
+        </w:rPr>
+      </w:pPr>
+      <w:r>
+        <w:rPr>
+          <w:rFonts w:hint="cs"/>
+          <w:rtl/>
+          <w:lang w:bidi="fa-IR"/>
+        </w:rPr>
+        <w:t xml:space="preserve">یک آرایه‌ی </w:t>
+      </w:r>
+      <w:r>
+        <w:rPr>
+          <w:rFonts w:asciiTheme="minorHAnsi" w:hAnsiTheme="minorHAnsi"/>
+          <w:lang w:bidi="fa-IR"/>
+        </w:rPr>
+        <w:t>x</w:t>
+      </w:r>
+      <w:r>
+        <w:rPr>
+          <w:rFonts w:asciiTheme="minorHAnsi" w:hAnsiTheme="minorHAnsi" w:hint="cs"/>
+          <w:rtl/>
+          <w:lang w:bidi="fa-IR"/>
+        </w:rPr>
+        <w:t>×</w:t>
+      </w:r>
+      <w:r>
+        <w:rPr>
+          <w:rFonts w:asciiTheme="minorHAnsi" w:hAnsiTheme="minorHAnsi"/>
+          <w:lang w:bidi="fa-IR"/>
+        </w:rPr>
+        <w:t>y</w:t>
+      </w:r>
+      <w:r>
+        <w:rPr>
+          <w:rFonts w:asciiTheme="minorHAnsi" w:hAnsiTheme="minorHAnsi" w:hint="cs"/>
+          <w:rtl/>
+          <w:lang w:bidi="fa-IR"/>
+        </w:rPr>
+        <w:t xml:space="preserve"> تایی از خانه‌های مربع شکل</w:t>
+      </w:r>
+      <w:r>
+        <w:rPr>
+          <w:rFonts w:asciiTheme="minorHAnsi" w:hAnsiTheme="minorHAnsi" w:hint="cs"/>
+          <w:rtl/>
+          <w:lang w:bidi="fa-IR"/>
+        </w:rPr>
+        <w:t xml:space="preserve"> (</w:t>
+      </w:r>
+      <w:r>
+        <w:rPr>
+          <w:rFonts w:asciiTheme="minorHAnsi" w:hAnsiTheme="minorHAnsi"/>
+          <w:lang w:bidi="fa-IR"/>
+        </w:rPr>
+        <w:t>table[]</w:t>
+      </w:r>
+      <w:r>
+        <w:rPr>
+          <w:rFonts w:asciiTheme="minorHAnsi" w:hAnsiTheme="minorHAnsi" w:hint="cs"/>
+          <w:rtl/>
+          <w:lang w:bidi="fa-IR"/>
+        </w:rPr>
+        <w:t>)</w:t>
+      </w:r>
+    </w:p>
+    <w:p>
+      <w:pPr>
+        <w:pStyle w:val="ListParagraph"/>
+        <w:bidi/>
+        <w:ind w:left="1440" w:firstLine="720"/>
+        <w:jc w:val="both"/>
+        <w:rPr>
+          <w:rFonts w:asciiTheme="minorHAnsi" w:hAnsiTheme="minorHAnsi"/>
+          <w:rtl/>
+          <w:lang w:bidi="fa-IR"/>
+        </w:rPr>
+      </w:pPr>
+      <w:r>
+        <w:rPr>
+          <w:rFonts w:asciiTheme="minorHAnsi" w:hAnsiTheme="minorHAnsi" w:hint="cs"/>
+          <w:rtl/>
+          <w:lang w:bidi="fa-IR"/>
+        </w:rPr>
+        <w:t xml:space="preserve">یک موجودیت </w:t>
+      </w:r>
+      <w:r>
+        <w:rPr>
+          <w:rFonts w:asciiTheme="minorHAnsi" w:hAnsiTheme="minorHAnsi"/>
+          <w:lang w:bidi="fa-IR"/>
+        </w:rPr>
+        <w:t>Square</w:t>
+      </w:r>
+      <w:r>
+        <w:rPr>
+          <w:rFonts w:asciiTheme="minorHAnsi" w:hAnsiTheme="minorHAnsi" w:hint="cs"/>
+          <w:rtl/>
+          <w:lang w:bidi="fa-IR"/>
+        </w:rPr>
+        <w:t xml:space="preserve"> برای مختصات ربات (</w:t>
+      </w:r>
+      <w:r>
+        <w:rPr>
+          <w:rFonts w:asciiTheme="minorHAnsi" w:hAnsiTheme="minorHAnsi"/>
+          <w:lang w:bidi="fa-IR"/>
+        </w:rPr>
+        <w:t>r</w:t>
+      </w:r>
+      <w:r>
+        <w:rPr>
+          <w:rFonts w:asciiTheme="minorHAnsi" w:hAnsiTheme="minorHAnsi" w:hint="cs"/>
+          <w:rtl/>
+          <w:lang w:bidi="fa-IR"/>
+        </w:rPr>
+        <w:t>)</w:t>
+      </w:r>
+    </w:p>
+    <w:p>
+      <w:pPr>
+        <w:pStyle w:val="ListParagraph"/>
+        <w:bidi/>
+        <w:ind w:left="1440" w:firstLine="720"/>
+        <w:jc w:val="both"/>
+        <w:rPr>
+          <w:rFonts w:asciiTheme="minorHAnsi" w:hAnsiTheme="minorHAnsi"/>
+          <w:lang w:bidi="fa-IR"/>
+        </w:rPr>
+      </w:pPr>
+      <w:r>
+        <w:rPr>
+          <w:rFonts w:asciiTheme="minorHAnsi" w:hAnsiTheme="minorHAnsi" w:hint="cs"/>
+          <w:rtl/>
+          <w:lang w:bidi="fa-IR"/>
+        </w:rPr>
+        <w:t xml:space="preserve">آرایه‌ای از </w:t>
+      </w:r>
+      <w:r>
+        <w:rPr>
+          <w:rFonts w:asciiTheme="minorHAnsi" w:hAnsiTheme="minorHAnsi"/>
+          <w:lang w:bidi="fa-IR"/>
+        </w:rPr>
+        <w:t>Square</w:t>
+      </w:r>
+      <w:r>
+        <w:rPr>
+          <w:rFonts w:asciiTheme="minorHAnsi" w:hAnsiTheme="minorHAnsi" w:hint="cs"/>
+          <w:rtl/>
+          <w:lang w:bidi="fa-IR"/>
+        </w:rPr>
+        <w:t>ها برای مختصات کره‌ها (</w:t>
+      </w:r>
+      <w:r>
+        <w:rPr>
+          <w:rFonts w:asciiTheme="minorHAnsi" w:hAnsiTheme="minorHAnsi"/>
+          <w:lang w:bidi="fa-IR"/>
+        </w:rPr>
+        <w:t>b[]</w:t>
+      </w:r>
+      <w:r>
+        <w:rPr>
+          <w:rFonts w:asciiTheme="minorHAnsi" w:hAnsiTheme="minorHAnsi" w:hint="cs"/>
+          <w:rtl/>
+          <w:lang w:bidi="fa-IR"/>
+        </w:rPr>
+        <w:t>)</w:t>
+      </w:r>
+    </w:p>
+    <w:p>
+      <w:pPr>
+        <w:pStyle w:val="ListParagraph"/>
+        <w:bidi/>
+        <w:ind w:left="1440" w:firstLine="720"/>
+        <w:jc w:val="both"/>
+        <w:rPr>
+          <w:rFonts w:asciiTheme="minorHAnsi" w:hAnsiTheme="minorHAnsi"/>
+          <w:lang w:bidi="fa-IR"/>
+        </w:rPr>
+      </w:pPr>
+      <w:r>
+        <w:rPr>
+          <w:rFonts w:asciiTheme="minorHAnsi" w:hAnsiTheme="minorHAnsi" w:hint="cs"/>
+          <w:rtl/>
+          <w:lang w:bidi="fa-IR"/>
+        </w:rPr>
+        <w:t xml:space="preserve">آرایه‌ای از </w:t>
+      </w:r>
+      <w:r>
+        <w:rPr>
+          <w:rFonts w:asciiTheme="minorHAnsi" w:hAnsiTheme="minorHAnsi"/>
+          <w:lang w:bidi="fa-IR"/>
+        </w:rPr>
+        <w:t>Square</w:t>
+      </w:r>
+      <w:r>
+        <w:rPr>
+          <w:rFonts w:asciiTheme="minorHAnsi" w:hAnsiTheme="minorHAnsi" w:hint="cs"/>
+          <w:rtl/>
+          <w:lang w:bidi="fa-IR"/>
+        </w:rPr>
+        <w:t xml:space="preserve">ها برای مختصات </w:t>
+      </w:r>
+      <w:r>
+        <w:rPr>
+          <w:rFonts w:asciiTheme="minorHAnsi" w:hAnsiTheme="minorHAnsi" w:hint="cs"/>
+          <w:rtl/>
+          <w:lang w:bidi="fa-IR"/>
+        </w:rPr>
+        <w:t>هدف‌ها</w:t>
+      </w:r>
+      <w:r>
+        <w:rPr>
+          <w:rFonts w:asciiTheme="minorHAnsi" w:hAnsiTheme="minorHAnsi" w:hint="cs"/>
+          <w:rtl/>
+          <w:lang w:bidi="fa-IR"/>
+        </w:rPr>
+        <w:t xml:space="preserve"> (</w:t>
+      </w:r>
+      <w:r>
+        <w:rPr>
+          <w:rFonts w:asciiTheme="minorHAnsi" w:hAnsiTheme="minorHAnsi"/>
+          <w:lang w:bidi="fa-IR"/>
+        </w:rPr>
+        <w:t>p</w:t>
+      </w:r>
+      <w:r>
+        <w:rPr>
+          <w:rFonts w:asciiTheme="minorHAnsi" w:hAnsiTheme="minorHAnsi"/>
+          <w:lang w:bidi="fa-IR"/>
+        </w:rPr>
+        <w:t>[]</w:t>
+      </w:r>
+      <w:r>
+        <w:rPr>
+          <w:rFonts w:asciiTheme="minorHAnsi" w:hAnsiTheme="minorHAnsi" w:hint="cs"/>
+          <w:rtl/>
+          <w:lang w:bidi="fa-IR"/>
+        </w:rPr>
+        <w:t>)</w:t>
+      </w:r>
+    </w:p>
+    <w:p>
+      <w:pPr>
+        <w:pStyle w:val="ListParagraph"/>
+        <w:numPr>
+          <w:ilvl w:val="0"/>
+          <w:numId w:val="2"/>
+        </w:numPr>
+        <w:bidi/>
+        <w:jc w:val="both"/>
+        <w:rPr>
+          <w:rFonts w:asciiTheme="minorHAnsi" w:hAnsiTheme="minorHAnsi"/>
+          <w:lang w:bidi="fa-IR"/>
+        </w:rPr>
+      </w:pPr>
+      <w:r>
+        <w:rPr>
+          <w:rFonts w:asciiTheme="minorHAnsi" w:hAnsiTheme="minorHAnsi" w:hint="cs"/>
+          <w:rtl/>
+          <w:lang w:bidi="fa-IR"/>
+        </w:rPr>
+        <w:t>مربع‌ (</w:t>
+      </w:r>
+      <w:r>
+        <w:rPr>
+          <w:rFonts w:asciiTheme="minorHAnsi" w:hAnsiTheme="minorHAnsi"/>
+          <w:lang w:bidi="fa-IR"/>
+        </w:rPr>
+        <w:t>Square</w:t>
+      </w:r>
+      <w:r>
+        <w:rPr>
+          <w:rFonts w:asciiTheme="minorHAnsi" w:hAnsiTheme="minorHAnsi" w:hint="cs"/>
+          <w:rtl/>
+          <w:lang w:bidi="fa-IR"/>
+        </w:rPr>
+        <w:t xml:space="preserve">) </w:t>
+      </w:r>
+      <w:r>
+        <w:rPr>
+          <w:rFonts w:asciiTheme="minorHAnsi" w:hAnsiTheme="minorHAnsi"/>
+          <w:lang w:bidi="fa-IR"/>
+        </w:rPr>
+        <w:sym w:font="Wingdings" w:char="F0DF"/>
+      </w:r>
+      <w:r>
+        <w:rPr>
+          <w:rFonts w:asciiTheme="minorHAnsi" w:hAnsiTheme="minorHAnsi" w:hint="cs"/>
+          <w:rtl/>
+          <w:lang w:bidi="fa-IR"/>
+        </w:rPr>
+        <w:t xml:space="preserve"> مختصات مربع در میز (</w:t>
+      </w:r>
+      <w:r>
+        <w:rPr>
+          <w:rFonts w:asciiTheme="minorHAnsi" w:hAnsiTheme="minorHAnsi"/>
+          <w:lang w:bidi="fa-IR"/>
+        </w:rPr>
+        <w:t>x, y</w:t>
+      </w:r>
+      <w:r>
+        <w:rPr>
+          <w:rFonts w:asciiTheme="minorHAnsi" w:hAnsiTheme="minorHAnsi" w:hint="cs"/>
+          <w:rtl/>
+          <w:lang w:bidi="fa-IR"/>
+        </w:rPr>
+        <w:t>) که این مختصات بر حسب شکل ۱ مشخص خواهد شد.</w:t>
+      </w:r>
+    </w:p>
+    <w:p>
+      <w:pPr>
+        <w:pStyle w:val="ListParagraph"/>
+        <w:bidi/>
+        <w:ind w:left="2160"/>
+        <w:jc w:val="both"/>
+        <w:rPr>
+          <w:rFonts w:asciiTheme="minorHAnsi" w:hAnsiTheme="minorHAnsi"/>
+          <w:rtl/>
+          <w:lang w:bidi="fa-IR"/>
+        </w:rPr>
+      </w:pPr>
       <w:bookmarkStart w:id="0" w:name="_GoBack"/>
+      <w:r>
+        <w:rPr>
+          <w:rFonts w:asciiTheme="minorHAnsi" w:hAnsiTheme="minorHAnsi" w:hint="cs"/>
+          <w:rtl/>
+          <w:lang w:bidi="fa-IR"/>
+        </w:rPr>
+        <w:t>هزینه‌ی آن مربع یا خانه داخل میز (</w:t>
+      </w:r>
+      <w:r>
+        <w:rPr>
+          <w:rFonts w:asciiTheme="minorHAnsi" w:hAnsiTheme="minorHAnsi"/>
+          <w:lang w:bidi="fa-IR"/>
+        </w:rPr>
+        <w:t>c</w:t>
+      </w:r>
+      <w:r>
+        <w:rPr>
+          <w:rFonts w:asciiTheme="minorHAnsi" w:hAnsiTheme="minorHAnsi" w:hint="cs"/>
+          <w:rtl/>
+          <w:lang w:bidi="fa-IR"/>
+        </w:rPr>
+        <w:t>) این مقدار می‌تواند برحسب اطلاعات مسئله ۱ یا ۲ باشد.</w:t>
+      </w:r>
       <w:bookmarkEnd w:id="0"/>
     </w:p>
+    <w:p>
+      <w:pPr>
+        <w:pStyle w:val="ListParagraph"/>
+        <w:bidi/>
+        <w:ind w:left="2160"/>
+        <w:jc w:val="both"/>
+        <w:rPr>
+          <w:rFonts w:asciiTheme="minorHAnsi" w:hAnsiTheme="minorHAnsi"/>
+          <w:rtl/>
+          <w:lang w:bidi="fa-IR"/>
+        </w:rPr>
+      </w:pPr>
+      <w:r>
+        <w:rPr>
+          <w:rFonts w:asciiTheme="minorHAnsi" w:hAnsiTheme="minorHAnsi" w:hint="cs"/>
+          <w:rtl/>
+          <w:lang w:bidi="fa-IR"/>
+        </w:rPr>
+        <w:t xml:space="preserve">آرایه‌ای از </w:t>
+      </w:r>
+      <w:r>
+        <w:rPr>
+          <w:rFonts w:asciiTheme="minorHAnsi" w:hAnsiTheme="minorHAnsi"/>
+          <w:lang w:bidi="fa-IR"/>
+        </w:rPr>
+        <w:t>cost</w:t>
+      </w:r>
+      <w:r>
+        <w:rPr>
+          <w:rFonts w:asciiTheme="minorHAnsi" w:hAnsiTheme="minorHAnsi" w:hint="cs"/>
+          <w:rtl/>
+          <w:lang w:bidi="fa-IR"/>
+        </w:rPr>
+        <w:t>ها که بر حسب یک تابع هیوریستیک به ازای هر خانه‌ی هدف روی میز جداگانه تعریف و محاسبه شده است (</w:t>
+      </w:r>
+      <w:r>
+        <w:rPr>
+          <w:rFonts w:asciiTheme="minorHAnsi" w:hAnsiTheme="minorHAnsi"/>
+          <w:lang w:bidi="fa-IR"/>
+        </w:rPr>
+        <w:t>h[]</w:t>
+      </w:r>
+      <w:r>
+        <w:rPr>
+          <w:rFonts w:asciiTheme="minorHAnsi" w:hAnsiTheme="minorHAnsi" w:hint="cs"/>
+          <w:rtl/>
+          <w:lang w:bidi="fa-IR"/>
+        </w:rPr>
+        <w:t>).</w:t>
+      </w:r>
+    </w:p>
+    <w:p>
+      <w:pPr>
+        <w:keepNext/>
+        <w:bidi/>
+        <w:jc w:val="center"/>
+      </w:pPr>
+      <w:r>
+        <w:rPr>
+          <w:rFonts w:asciiTheme="minorHAnsi" w:hAnsiTheme="minorHAnsi" w:cs="Arial"/>
+          <w:noProof/>
+          <w:rtl/>
+        </w:rPr>
+        <w:drawing>
+          <wp:inline distT="0" distB="0" distL="0" distR="0" wp14:anchorId="259DB165" wp14:editId="2DAB44E3">
+            <wp:extent cx="1834823" cy="1358934"/>
+            <wp:effectExtent l="0" t="0" r="0" b="0"/>
+            <wp:docPr id="1" name="Picture 1" descr="D:\Bahar\Book amirkabir\AI\Projects\Project1\Search\Screenshot from 2021-04-16 16-05-53.png"/>
+            <wp:cNvGraphicFramePr>
+              <a:graphicFrameLocks xmlns:a="http://schemas.openxmlformats.org/drawingml/2006/main" noChangeAspect="1"/>
+            </wp:cNvGraphicFramePr>
+            <a:graphic xmlns:a="http://schemas.openxmlformats.org/drawingml/2006/main">
+              <a:graphicData uri="http://schemas.openxmlformats.org/drawingml/2006/picture">
+                <pic:pic xmlns:pic="http://schemas.openxmlformats.org/drawingml/2006/picture">
+                  <pic:nvPicPr>
+                    <pic:cNvPr id="0" name="Picture 1" descr="D:\Bahar\Book amirkabir\AI\Projects\Project1\Search\Screenshot from 2021-04-16 16-05-53.png"/>
+                    <pic:cNvPicPr>
+                      <a:picLocks noChangeAspect="1" noChangeArrowheads="1"/>
+                    </pic:cNvPicPr>
+                  </pic:nvPicPr>
+                  <pic:blipFill>
+                    <a:blip r:embed="rId9" cstate="print">
+                      <a:extLst>
+                        <a:ext uri="{28A0092B-C50C-407E-A947-70E740481C1C}">
+                          <a14:useLocalDpi xmlns:a14="http://schemas.microsoft.com/office/drawing/2010/main" val="0"/>
+                        </a:ext>
+                      </a:extLst>
+                    </a:blip>
+                    <a:srcRect/>
+                    <a:stretch>
+                      <a:fillRect/>
+                    </a:stretch>
+                  </pic:blipFill>
+                  <pic:spPr bwMode="auto">
+                    <a:xfrm>
+                      <a:off x="0" y="0"/>
+                      <a:ext cx="1874491" cy="1388313"/>
+                    </a:xfrm>
+                    <a:prstGeom prst="rect">
+                      <a:avLst/>
+                    </a:prstGeom>
+                    <a:noFill/>
+                    <a:ln>
+                      <a:noFill/>
+                    </a:ln>
+                  </pic:spPr>
+                </pic:pic>
+              </a:graphicData>
+            </a:graphic>
+          </wp:inline>
+        </w:drawing>
+      </w:r>
+    </w:p>
+    <w:p>
+      <w:pPr>
+        <w:pStyle w:val="Caption"/>
+        <w:bidi/>
+        <w:jc w:val="center"/>
+        <w:rPr>
+          <w:rFonts w:asciiTheme="minorHAnsi" w:hAnsiTheme="minorHAnsi" w:cs="B Nazanin"/>
+          <w:i w:val="0"/>
+          <w:iCs w:val="0"/>
+          <w:rtl/>
+          <w:lang w:bidi="fa-IR"/>
+        </w:rPr>
+      </w:pPr>
+      <w:r>
+        <w:rPr>
+          <w:rFonts w:cs="B Nazanin"/>
+          <w:i w:val="0"/>
+          <w:iCs w:val="0"/>
+          <w:rtl/>
+        </w:rPr>
+        <w:t xml:space="preserve">شکل </w:t>
+      </w:r>
+      <w:r>
+        <w:rPr>
+          <w:rFonts w:cs="B Nazanin"/>
+          <w:i w:val="0"/>
+          <w:iCs w:val="0"/>
+          <w:rtl/>
+        </w:rPr>
+        <w:fldChar w:fldCharType="begin"/>
+      </w:r>
+      <w:r>
+        <w:rPr>
+          <w:rFonts w:cs="B Nazanin"/>
+          <w:i w:val="0"/>
+          <w:iCs w:val="0"/>
+          <w:rtl/>
+        </w:rPr>
+        <w:instrText xml:space="preserve"> </w:instrText>
+      </w:r>
+      <w:r>
+        <w:rPr>
+          <w:rFonts w:cs="B Nazanin"/>
+          <w:i w:val="0"/>
+          <w:iCs w:val="0"/>
+        </w:rPr>
+        <w:instrText xml:space="preserve">SEQ </w:instrText>
+      </w:r>
+      <w:r>
+        <w:rPr>
+          <w:rFonts w:cs="B Nazanin"/>
+          <w:i w:val="0"/>
+          <w:iCs w:val="0"/>
+          <w:rtl/>
+        </w:rPr>
+        <w:instrText xml:space="preserve">شکل \* </w:instrText>
+      </w:r>
+      <w:r>
+        <w:rPr>
+          <w:rFonts w:cs="B Nazanin"/>
+          <w:i w:val="0"/>
+          <w:iCs w:val="0"/>
+        </w:rPr>
+        <w:instrText>ARABIC</w:instrText>
+      </w:r>
+      <w:r>
+        <w:rPr>
+          <w:rFonts w:cs="B Nazanin"/>
+          <w:i w:val="0"/>
+          <w:iCs w:val="0"/>
+          <w:rtl/>
+        </w:rPr>
+        <w:instrText xml:space="preserve"> </w:instrText>
+      </w:r>
+      <w:r>
+        <w:rPr>
+          <w:rFonts w:cs="B Nazanin"/>
+          <w:i w:val="0"/>
+          <w:iCs w:val="0"/>
+          <w:rtl/>
+        </w:rPr>
+        <w:fldChar w:fldCharType="separate"/>
+      </w:r>
+      <w:r>
+        <w:rPr>
+          <w:rFonts w:cs="B Nazanin"/>
+          <w:i w:val="0"/>
+          <w:iCs w:val="0"/>
+          <w:noProof/>
+          <w:rtl/>
+        </w:rPr>
+        <w:t>1</w:t>
+      </w:r>
+      <w:r>
+        <w:rPr>
+          <w:rFonts w:cs="B Nazanin"/>
+          <w:i w:val="0"/>
+          <w:iCs w:val="0"/>
+          <w:rtl/>
+        </w:rPr>
+        <w:fldChar w:fldCharType="end"/>
+      </w:r>
+    </w:p>
+    <w:p>
+      <w:pPr>
+        <w:bidi/>
+        <w:jc w:val="both"/>
+        <w:rPr>
+          <w:rFonts w:asciiTheme="minorHAnsi" w:hAnsiTheme="minorHAnsi" w:hint="cs"/>
+          <w:rtl/>
+          <w:lang w:bidi="fa-IR"/>
+        </w:rPr>
+      </w:pPr>
+      <w:r>
+        <w:rPr>
+          <w:rFonts w:asciiTheme="minorHAnsi" w:hAnsiTheme="minorHAnsi" w:hint="cs"/>
+          <w:rtl/>
+          <w:lang w:bidi="fa-IR"/>
+        </w:rPr>
+        <w:t>بعد از آنکه این موجودیت‌ها تکمیل شدند و خانه‌ها با توجه به تابع هیوریستیک تعریف شده مقداردهی شدند، زمان ساختن گراف و نود‌ها فرا می‌رسد.</w:t>
+      </w:r>
+    </w:p>
     <w:sectPr>
-      <w:headerReference w:type="default" r:id="rId9"/>
-      <w:footerReference w:type="default" r:id="rId10"/>
+      <w:headerReference w:type="default" r:id="rId10"/>
+      <w:footerReference w:type="default" r:id="rId11"/>
       <w:pgSz w:w="12240" w:h="15840"/>
       <w:pgMar w:top="1440" w:right="1440" w:bottom="1440" w:left="1440" w:header="708" w:footer="708" w:gutter="0"/>
       <w:pgBorders w:offsetFrom="page">
@@ -879,6 +1617,118 @@
 <file path=word/numbering.xml><?xml version="1.0" encoding="utf-8"?>
 <w:numbering xmlns:wpc="http://schemas.microsoft.com/office/word/2010/wordprocessingCanvas" xmlns:cx="http://schemas.microsoft.com/office/drawing/2014/chartex" xmlns:mc="http://schemas.openxmlformats.org/markup-compatibility/2006" xmlns:o="urn:schemas-microsoft-com:office:office" xmlns:r="http://schemas.openxmlformats.org/officeDocument/2006/relationships" xmlns:m="http://schemas.openxmlformats.org/officeDocument/2006/math" xmlns:v="urn:schemas-microsoft-com:vml" xmlns:wp14="http://schemas.microsoft.com/office/word/2010/wordprocessingDrawing" xmlns:wp="http://schemas.openxmlformats.org/drawingml/2006/wordprocessingDrawing" xmlns:w10="urn:schemas-microsoft-com:office:word" xmlns:w="http://schemas.openxmlformats.org/wordprocessingml/2006/main" xmlns:w14="http://schemas.microsoft.com/office/word/2010/wordml" xmlns:w15="http://schemas.microsoft.com/office/word/2012/wordml" xmlns:w16se="http://schemas.microsoft.com/office/word/2015/wordml/symex" xmlns:wpg="http://schemas.microsoft.com/office/word/2010/wordprocessingGroup" xmlns:wpi="http://schemas.microsoft.com/office/word/2010/wordprocessingInk" xmlns:wne="http://schemas.microsoft.com/office/word/2006/wordml" xmlns:wps="http://schemas.microsoft.com/office/word/2010/wordprocessingShape" mc:Ignorable="w14 w15 w16se wp14">
   <w:abstractNum w:abstractNumId="0" w15:restartNumberingAfterBreak="0">
+    <w:nsid w:val="05791BC7"/>
+    <w:multiLevelType w:val="hybridMultilevel"/>
+    <w:tmpl w:val="902A3C04"/>
+    <w:lvl w:ilvl="0" w:tplc="FBBC2158">
+      <w:numFmt w:val="bullet"/>
+      <w:lvlText w:val=""/>
+      <w:lvlJc w:val="left"/>
+      <w:pPr>
+        <w:ind w:left="720" w:hanging="360"/>
+      </w:pPr>
+      <w:rPr>
+        <w:rFonts w:ascii="Symbol" w:eastAsiaTheme="minorHAnsi" w:hAnsi="Symbol" w:cstheme="minorBidi" w:hint="default"/>
+      </w:rPr>
+    </w:lvl>
+    <w:lvl w:ilvl="1" w:tplc="04090003" w:tentative="1">
+      <w:start w:val="1"/>
+      <w:numFmt w:val="bullet"/>
+      <w:lvlText w:val="o"/>
+      <w:lvlJc w:val="left"/>
+      <w:pPr>
+        <w:ind w:left="1440" w:hanging="360"/>
+      </w:pPr>
+      <w:rPr>
+        <w:rFonts w:ascii="Courier New" w:hAnsi="Courier New" w:cs="Courier New" w:hint="default"/>
+      </w:rPr>
+    </w:lvl>
+    <w:lvl w:ilvl="2" w:tplc="04090005" w:tentative="1">
+      <w:start w:val="1"/>
+      <w:numFmt w:val="bullet"/>
+      <w:lvlText w:val=""/>
+      <w:lvlJc w:val="left"/>
+      <w:pPr>
+        <w:ind w:left="2160" w:hanging="360"/>
+      </w:pPr>
+      <w:rPr>
+        <w:rFonts w:ascii="Wingdings" w:hAnsi="Wingdings" w:hint="default"/>
+      </w:rPr>
+    </w:lvl>
+    <w:lvl w:ilvl="3" w:tplc="04090001" w:tentative="1">
+      <w:start w:val="1"/>
+      <w:numFmt w:val="bullet"/>
+      <w:lvlText w:val=""/>
+      <w:lvlJc w:val="left"/>
+      <w:pPr>
+        <w:ind w:left="2880" w:hanging="360"/>
+      </w:pPr>
+      <w:rPr>
+        <w:rFonts w:ascii="Symbol" w:hAnsi="Symbol" w:hint="default"/>
+      </w:rPr>
+    </w:lvl>
+    <w:lvl w:ilvl="4" w:tplc="04090003" w:tentative="1">
+      <w:start w:val="1"/>
+      <w:numFmt w:val="bullet"/>
+      <w:lvlText w:val="o"/>
+      <w:lvlJc w:val="left"/>
+      <w:pPr>
+        <w:ind w:left="3600" w:hanging="360"/>
+      </w:pPr>
+      <w:rPr>
+        <w:rFonts w:ascii="Courier New" w:hAnsi="Courier New" w:cs="Courier New" w:hint="default"/>
+      </w:rPr>
+    </w:lvl>
+    <w:lvl w:ilvl="5" w:tplc="04090005" w:tentative="1">
+      <w:start w:val="1"/>
+      <w:numFmt w:val="bullet"/>
+      <w:lvlText w:val=""/>
+      <w:lvlJc w:val="left"/>
+      <w:pPr>
+        <w:ind w:left="4320" w:hanging="360"/>
+      </w:pPr>
+      <w:rPr>
+        <w:rFonts w:ascii="Wingdings" w:hAnsi="Wingdings" w:hint="default"/>
+      </w:rPr>
+    </w:lvl>
+    <w:lvl w:ilvl="6" w:tplc="04090001" w:tentative="1">
+      <w:start w:val="1"/>
+      <w:numFmt w:val="bullet"/>
+      <w:lvlText w:val=""/>
+      <w:lvlJc w:val="left"/>
+      <w:pPr>
+        <w:ind w:left="5040" w:hanging="360"/>
+      </w:pPr>
+      <w:rPr>
+        <w:rFonts w:ascii="Symbol" w:hAnsi="Symbol" w:hint="default"/>
+      </w:rPr>
+    </w:lvl>
+    <w:lvl w:ilvl="7" w:tplc="04090003" w:tentative="1">
+      <w:start w:val="1"/>
+      <w:numFmt w:val="bullet"/>
+      <w:lvlText w:val="o"/>
+      <w:lvlJc w:val="left"/>
+      <w:pPr>
+        <w:ind w:left="5760" w:hanging="360"/>
+      </w:pPr>
+      <w:rPr>
+        <w:rFonts w:ascii="Courier New" w:hAnsi="Courier New" w:cs="Courier New" w:hint="default"/>
+      </w:rPr>
+    </w:lvl>
+    <w:lvl w:ilvl="8" w:tplc="04090005" w:tentative="1">
+      <w:start w:val="1"/>
+      <w:numFmt w:val="bullet"/>
+      <w:lvlText w:val=""/>
+      <w:lvlJc w:val="left"/>
+      <w:pPr>
+        <w:ind w:left="6480" w:hanging="360"/>
+      </w:pPr>
+      <w:rPr>
+        <w:rFonts w:ascii="Wingdings" w:hAnsi="Wingdings" w:hint="default"/>
+      </w:rPr>
+    </w:lvl>
+  </w:abstractNum>
+  <w:abstractNum w:abstractNumId="1" w15:restartNumberingAfterBreak="0">
     <w:nsid w:val="286612C0"/>
     <w:multiLevelType w:val="hybridMultilevel"/>
     <w:tmpl w:val="F34EBF1E"/>
@@ -969,6 +1819,9 @@
     </w:lvl>
   </w:abstractNum>
   <w:num w:numId="1">
+    <w:abstractNumId w:val="1"/>
+  </w:num>
+  <w:num w:numId="2">
     <w:abstractNumId w:val="0"/>
   </w:num>
 </w:numbering>
@@ -1659,6 +2512,25 @@
       <w:vertAlign w:val="superscript"/>
     </w:rPr>
   </w:style>
+  <w:style w:type="paragraph" w:styleId="Caption">
+    <w:name w:val="caption"/>
+    <w:basedOn w:val="Normal"/>
+    <w:next w:val="Normal"/>
+    <w:uiPriority w:val="35"/>
+    <w:unhideWhenUsed/>
+    <w:qFormat/>
+    <w:rsid w:val="00760CD1"/>
+    <w:pPr>
+      <w:spacing w:after="200" w:line="240" w:lineRule="auto"/>
+    </w:pPr>
+    <w:rPr>
+      <w:i/>
+      <w:iCs/>
+      <w:color w:val="44546A" w:themeColor="text2"/>
+      <w:sz w:val="18"/>
+      <w:szCs w:val="18"/>
+    </w:rPr>
+  </w:style>
 </w:styles>
 </file>
 
@@ -1928,7 +2800,7 @@
 </file>
 
 <file path=customXml/itemProps1.xml><?xml version="1.0" encoding="utf-8"?>
-<ds:datastoreItem xmlns:ds="http://schemas.openxmlformats.org/officeDocument/2006/customXml" ds:itemID="{055DEDFA-8F95-4616-A263-352218EF2AC0}">
+<ds:datastoreItem xmlns:ds="http://schemas.openxmlformats.org/officeDocument/2006/customXml" ds:itemID="{BFF56B9F-0ACA-4336-88D5-106B97BE85B1}">
   <ds:schemaRefs>
     <ds:schemaRef ds:uri="http://schemas.openxmlformats.org/officeDocument/2006/bibliography"/>
   </ds:schemaRefs>

</xml_diff>

<commit_message>
feat: right action completed
</commit_message>
<xml_diff>
--- a/docs/report.docx
+++ b/docs/report.docx
@@ -938,7 +938,6 @@
           <w:lang w:bidi="fa-IR"/>
         </w:rPr>
       </w:pPr>
-      <w:bookmarkStart w:id="0" w:name="_GoBack"/>
       <w:r>
         <w:rPr>
           <w:rFonts w:asciiTheme="minorHAnsi" w:hAnsiTheme="minorHAnsi" w:hint="cs"/>
@@ -952,7 +951,7 @@
           <w:rFonts w:asciiTheme="minorHAnsi" w:hAnsiTheme="minorHAnsi"/>
           <w:lang w:bidi="fa-IR"/>
         </w:rPr>
-        <w:t>c</w:t>
+        <w:t>cost</w:t>
       </w:r>
       <w:r>
         <w:rPr>
@@ -962,7 +961,6 @@
         </w:rPr>
         <w:t>) این مقدار می‌تواند برحسب اطلاعات مسئله ۱ یا ۲ باشد.</w:t>
       </w:r>
-      <w:bookmarkEnd w:id="0"/>
     </w:p>
     <w:p>
       <w:pPr>
@@ -999,12 +997,21 @@
         </w:rPr>
         <w:t>ها که بر حسب یک تابع هیوریستیک به ازای هر خانه‌ی هدف روی میز جداگانه تعریف و محاسبه شده است (</w:t>
       </w:r>
-      <w:r>
-        <w:rPr>
-          <w:rFonts w:asciiTheme="minorHAnsi" w:hAnsiTheme="minorHAnsi"/>
-          <w:lang w:bidi="fa-IR"/>
-        </w:rPr>
-        <w:t>h[]</w:t>
+      <w:proofErr w:type="spellStart"/>
+      <w:r>
+        <w:rPr>
+          <w:rFonts w:asciiTheme="minorHAnsi" w:hAnsiTheme="minorHAnsi"/>
+          <w:lang w:bidi="fa-IR"/>
+        </w:rPr>
+        <w:t>arrayCost</w:t>
+      </w:r>
+      <w:proofErr w:type="spellEnd"/>
+      <w:r>
+        <w:rPr>
+          <w:rFonts w:asciiTheme="minorHAnsi" w:hAnsiTheme="minorHAnsi"/>
+          <w:lang w:bidi="fa-IR"/>
+        </w:rPr>
+        <w:t>[]</w:t>
       </w:r>
       <w:r>
         <w:rPr>
@@ -1013,6 +1020,44 @@
           <w:lang w:bidi="fa-IR"/>
         </w:rPr>
         <w:t>).</w:t>
+      </w:r>
+    </w:p>
+    <w:p>
+      <w:pPr>
+        <w:pStyle w:val="ListParagraph"/>
+        <w:bidi/>
+        <w:ind w:left="2160"/>
+        <w:jc w:val="both"/>
+        <w:rPr>
+          <w:rFonts w:asciiTheme="minorHAnsi" w:hAnsiTheme="minorHAnsi"/>
+          <w:rtl/>
+          <w:lang w:bidi="fa-IR"/>
+        </w:rPr>
+      </w:pPr>
+      <w:r>
+        <w:rPr>
+          <w:rFonts w:asciiTheme="minorHAnsi" w:hAnsiTheme="minorHAnsi" w:hint="cs"/>
+          <w:rtl/>
+          <w:lang w:bidi="fa-IR"/>
+        </w:rPr>
+        <w:t>کمترین هزینه بین هیوریستیک‌های تعیین شده به کمک تابع برای خانه‌ی مورد نظر (</w:t>
+      </w:r>
+      <w:proofErr w:type="spellStart"/>
+      <w:r>
+        <w:rPr>
+          <w:rFonts w:asciiTheme="minorHAnsi" w:hAnsiTheme="minorHAnsi"/>
+          <w:lang w:bidi="fa-IR"/>
+        </w:rPr>
+        <w:t>heuristicCost</w:t>
+      </w:r>
+      <w:proofErr w:type="spellEnd"/>
+      <w:r>
+        <w:rPr>
+          <w:rFonts w:asciiTheme="minorHAnsi" w:hAnsiTheme="minorHAnsi" w:hint="cs"/>
+          <w:rtl/>
+          <w:lang w:bidi="fa-IR"/>
+        </w:rPr>
+        <w:t>)</w:t>
       </w:r>
     </w:p>
     <w:p>
@@ -1090,6 +1135,7 @@
           <w:lang w:bidi="fa-IR"/>
         </w:rPr>
       </w:pPr>
+      <w:bookmarkStart w:id="0" w:name="_GoBack"/>
       <w:r>
         <w:rPr>
           <w:rFonts w:cs="B Nazanin"/>
@@ -1179,13 +1225,14 @@
         </w:rPr>
         <w:fldChar w:fldCharType="end"/>
       </w:r>
+      <w:bookmarkEnd w:id="0"/>
     </w:p>
     <w:p>
       <w:pPr>
         <w:bidi/>
         <w:jc w:val="both"/>
         <w:rPr>
-          <w:rFonts w:asciiTheme="minorHAnsi" w:hAnsiTheme="minorHAnsi" w:hint="cs"/>
+          <w:rFonts w:asciiTheme="minorHAnsi" w:hAnsiTheme="minorHAnsi"/>
           <w:rtl/>
           <w:lang w:bidi="fa-IR"/>
         </w:rPr>
@@ -2800,7 +2847,7 @@
 </file>
 
 <file path=customXml/itemProps1.xml><?xml version="1.0" encoding="utf-8"?>
-<ds:datastoreItem xmlns:ds="http://schemas.openxmlformats.org/officeDocument/2006/customXml" ds:itemID="{BFF56B9F-0ACA-4336-88D5-106B97BE85B1}">
+<ds:datastoreItem xmlns:ds="http://schemas.openxmlformats.org/officeDocument/2006/customXml" ds:itemID="{92FF0DB0-C493-48DC-8DE3-9E0BF061ABAD}">
   <ds:schemaRefs>
     <ds:schemaRef ds:uri="http://schemas.openxmlformats.org/officeDocument/2006/bibliography"/>
   </ds:schemaRefs>

</xml_diff>